<commit_message>
Added Assumptions to Requirements
</commit_message>
<xml_diff>
--- a/Requirements.docx
+++ b/Requirements.docx
@@ -326,23 +326,7 @@
           <w:rFonts w:ascii="Calibri" w:eastAsia="Times New Roman" w:hAnsi="Calibri" w:cs="Times New Roman"/>
           <w:color w:val="000000"/>
         </w:rPr>
-        <w:t xml:space="preserve">F14. The system shall retain information from year to year </w:t>
-      </w:r>
-      <w:proofErr w:type="gramStart"/>
-      <w:r>
-        <w:rPr>
-          <w:rFonts w:ascii="Calibri" w:eastAsia="Times New Roman" w:hAnsi="Calibri" w:cs="Times New Roman"/>
-          <w:color w:val="000000"/>
-        </w:rPr>
-        <w:t>in order to</w:t>
-      </w:r>
-      <w:proofErr w:type="gramEnd"/>
-      <w:r>
-        <w:rPr>
-          <w:rFonts w:ascii="Calibri" w:eastAsia="Times New Roman" w:hAnsi="Calibri" w:cs="Times New Roman"/>
-          <w:color w:val="000000"/>
-        </w:rPr>
-        <w:t xml:space="preserve"> enable the administrator to contact the previous participants of new call for papers and other events. </w:t>
+        <w:t xml:space="preserve">F14. The system shall retain information from year to year in order to enable the administrator to contact the previous participants of new call for papers and other events. </w:t>
       </w:r>
     </w:p>
     <w:p>
@@ -466,9 +450,8 @@
       <w:pPr>
         <w:spacing w:after="200" w:line="240" w:lineRule="auto"/>
         <w:rPr>
-          <w:rFonts w:ascii="Times New Roman" w:eastAsia="Times New Roman" w:hAnsi="Times New Roman" w:cs="Times New Roman"/>
-          <w:sz w:val="24"/>
-          <w:szCs w:val="24"/>
+          <w:rFonts w:ascii="Calibri" w:eastAsia="Times New Roman" w:hAnsi="Calibri" w:cs="Times New Roman"/>
+          <w:color w:val="000000"/>
         </w:rPr>
       </w:pPr>
       <w:r>
@@ -481,16 +464,185 @@
       </w:r>
     </w:p>
     <w:p>
-      <w:r>
-        <w:rPr>
-          <w:rFonts w:ascii="Times New Roman" w:eastAsia="Times New Roman" w:hAnsi="Times New Roman" w:cs="Times New Roman"/>
-          <w:sz w:val="24"/>
-          <w:szCs w:val="24"/>
-        </w:rPr>
-        <w:br/>
+      <w:pPr>
+        <w:jc w:val="center"/>
+        <w:rPr>
+          <w:rFonts w:ascii="Times New Roman" w:eastAsia="Times New Roman" w:hAnsi="Times New Roman" w:cs="Times New Roman"/>
+          <w:sz w:val="24"/>
+          <w:szCs w:val="24"/>
+        </w:rPr>
+      </w:pPr>
+    </w:p>
+    <w:p>
+      <w:pPr>
+        <w:jc w:val="center"/>
+        <w:rPr>
+          <w:rFonts w:eastAsia="Times New Roman" w:cs="Times New Roman"/>
+          <w:b/>
+          <w:sz w:val="28"/>
+          <w:szCs w:val="28"/>
+        </w:rPr>
+      </w:pPr>
+      <w:r>
+        <w:rPr>
+          <w:rFonts w:eastAsia="Times New Roman" w:cs="Times New Roman"/>
+          <w:b/>
+          <w:sz w:val="28"/>
+          <w:szCs w:val="28"/>
+        </w:rPr>
+        <w:t xml:space="preserve">Assumptions </w:t>
+      </w:r>
+    </w:p>
+    <w:p>
+      <w:pPr>
+        <w:rPr>
+          <w:rFonts w:eastAsia="Times New Roman" w:cs="Times New Roman"/>
+          <w:sz w:val="24"/>
+          <w:szCs w:val="24"/>
+        </w:rPr>
+      </w:pPr>
+      <w:r>
+        <w:rPr>
+          <w:rFonts w:eastAsia="Times New Roman" w:cs="Times New Roman"/>
+          <w:sz w:val="24"/>
+          <w:szCs w:val="24"/>
+        </w:rPr>
+        <w:t>A1.</w:t>
+      </w:r>
+      <w:r>
+        <w:rPr>
+          <w:rFonts w:eastAsia="Times New Roman" w:cs="Times New Roman"/>
+          <w:sz w:val="24"/>
+          <w:szCs w:val="24"/>
+        </w:rPr>
+        <w:t xml:space="preserve"> The system will only accept abstract in Word format. This will enable the program to conduct quick and easy word counting and correction mark up.</w:t>
+      </w:r>
+    </w:p>
+    <w:p>
+      <w:pPr>
+        <w:rPr>
+          <w:rFonts w:eastAsia="Times New Roman" w:cs="Times New Roman"/>
+          <w:sz w:val="24"/>
+          <w:szCs w:val="24"/>
+        </w:rPr>
+      </w:pPr>
+      <w:r>
+        <w:rPr>
+          <w:rFonts w:eastAsia="Times New Roman" w:cs="Times New Roman"/>
+          <w:sz w:val="24"/>
+          <w:szCs w:val="24"/>
+        </w:rPr>
+        <w:t>A2.</w:t>
+      </w:r>
+      <w:r>
+        <w:rPr>
+          <w:rFonts w:eastAsia="Times New Roman" w:cs="Times New Roman"/>
+          <w:sz w:val="24"/>
+          <w:szCs w:val="24"/>
+        </w:rPr>
+        <w:t xml:space="preserve"> The system will only accept posters in PowerPoint form. </w:t>
+      </w:r>
+      <w:r>
+        <w:rPr>
+          <w:rFonts w:eastAsia="Times New Roman" w:cs="Times New Roman"/>
+          <w:sz w:val="24"/>
+          <w:szCs w:val="24"/>
+        </w:rPr>
+        <w:t>This will enable the program to conduct quick and easy correction mark up.</w:t>
+      </w:r>
+    </w:p>
+    <w:p>
+      <w:pPr>
+        <w:rPr>
+          <w:rFonts w:eastAsia="Times New Roman" w:cs="Times New Roman"/>
+          <w:sz w:val="24"/>
+          <w:szCs w:val="24"/>
+        </w:rPr>
+      </w:pPr>
+      <w:r>
+        <w:rPr>
+          <w:rFonts w:eastAsia="Times New Roman" w:cs="Times New Roman"/>
+          <w:sz w:val="24"/>
+          <w:szCs w:val="24"/>
+        </w:rPr>
+        <w:t>A3.</w:t>
+      </w:r>
+      <w:r>
+        <w:rPr>
+          <w:rFonts w:eastAsia="Times New Roman" w:cs="Times New Roman"/>
+          <w:sz w:val="24"/>
+          <w:szCs w:val="24"/>
+        </w:rPr>
+        <w:t xml:space="preserve"> The system shall save a copy of each entry and correction of the poster’s an abstract so that the administrator may, at her discretion see the progression of a particular submission.</w:t>
+      </w:r>
+    </w:p>
+    <w:p>
+      <w:pPr>
+        <w:rPr>
+          <w:rFonts w:eastAsia="Times New Roman" w:cs="Times New Roman"/>
+          <w:sz w:val="24"/>
+          <w:szCs w:val="24"/>
+        </w:rPr>
+      </w:pPr>
+      <w:r>
+        <w:rPr>
+          <w:rFonts w:eastAsia="Times New Roman" w:cs="Times New Roman"/>
+          <w:sz w:val="24"/>
+          <w:szCs w:val="24"/>
+        </w:rPr>
+        <w:t>A4.</w:t>
+      </w:r>
+      <w:r>
+        <w:rPr>
+          <w:rFonts w:eastAsia="Times New Roman" w:cs="Times New Roman"/>
+          <w:sz w:val="24"/>
+          <w:szCs w:val="24"/>
+        </w:rPr>
+        <w:t xml:space="preserve"> The system shall timestamp each submission and ensure that it is not submitted after the time it is due.</w:t>
+      </w:r>
+    </w:p>
+    <w:p>
+      <w:pPr>
+        <w:rPr>
+          <w:rFonts w:eastAsia="Times New Roman" w:cs="Times New Roman"/>
+          <w:sz w:val="24"/>
+          <w:szCs w:val="24"/>
+        </w:rPr>
+      </w:pPr>
+      <w:r>
+        <w:rPr>
+          <w:rFonts w:eastAsia="Times New Roman" w:cs="Times New Roman"/>
+          <w:sz w:val="24"/>
+          <w:szCs w:val="24"/>
+        </w:rPr>
+        <w:t>A5.</w:t>
+      </w:r>
+      <w:r>
+        <w:rPr>
+          <w:rFonts w:eastAsia="Times New Roman" w:cs="Times New Roman"/>
+          <w:sz w:val="24"/>
+          <w:szCs w:val="24"/>
+        </w:rPr>
+        <w:t xml:space="preserve"> The system shall maintain email addresses as unique identifiers</w:t>
       </w:r>
       <w:bookmarkStart w:id="0" w:name="_GoBack"/>
       <w:bookmarkEnd w:id="0"/>
+      <w:r>
+        <w:rPr>
+          <w:rFonts w:eastAsia="Times New Roman" w:cs="Times New Roman"/>
+          <w:sz w:val="24"/>
+          <w:szCs w:val="24"/>
+        </w:rPr>
+        <w:t xml:space="preserve"> throughout the database. </w:t>
+      </w:r>
+    </w:p>
+    <w:p>
+      <w:pPr>
+        <w:rPr>
+          <w:sz w:val="24"/>
+          <w:szCs w:val="24"/>
+        </w:rPr>
+      </w:pPr>
     </w:p>
     <w:sectPr>
       <w:pgSz w:w="12240" w:h="15840"/>

</xml_diff>